<commit_message>
New Screenshots and wrapping up v.5
</commit_message>
<xml_diff>
--- a/public/Ricardo A. Beas Medina Resume.docx
+++ b/public/Ricardo A. Beas Medina Resume.docx
@@ -1436,7 +1436,168 @@
                 <w:sz w:val="16"/>
                 <w:szCs w:val="16"/>
               </w:rPr>
-              <w:t>JavaScript</w:t>
+              <w:t xml:space="preserve">JavaScript, </w:t>
+            </w:r>
+            <w:r>
+              <w:rPr>
+                <w:sz w:val="16"/>
+                <w:szCs w:val="16"/>
+              </w:rPr>
+              <w:t xml:space="preserve">Ember, </w:t>
+            </w:r>
+            <w:r>
+              <w:rPr>
+                <w:sz w:val="16"/>
+                <w:szCs w:val="16"/>
+              </w:rPr>
+              <w:t>HTML,</w:t>
+            </w:r>
+            <w:r>
+              <w:rPr>
+                <w:sz w:val="16"/>
+                <w:szCs w:val="16"/>
+              </w:rPr>
+              <w:t xml:space="preserve"> SASS,</w:t>
+            </w:r>
+            <w:r>
+              <w:rPr>
+                <w:sz w:val="16"/>
+                <w:szCs w:val="16"/>
+              </w:rPr>
+              <w:t xml:space="preserve"> CS</w:t>
+            </w:r>
+            <w:r>
+              <w:rPr>
+                <w:sz w:val="16"/>
+                <w:szCs w:val="16"/>
+              </w:rPr>
+              <w:t>S</w:t>
+            </w:r>
+            <w:r>
+              <w:rPr>
+                <w:sz w:val="16"/>
+                <w:szCs w:val="16"/>
+              </w:rPr>
+              <w:t>, JQuery,</w:t>
+            </w:r>
+            <w:r>
+              <w:rPr>
+                <w:sz w:val="16"/>
+                <w:szCs w:val="16"/>
+              </w:rPr>
+              <w:t xml:space="preserve"> </w:t>
+            </w:r>
+            <w:r>
+              <w:rPr>
+                <w:sz w:val="16"/>
+                <w:szCs w:val="16"/>
+              </w:rPr>
+              <w:t xml:space="preserve">Docker, </w:t>
+            </w:r>
+            <w:r>
+              <w:rPr>
+                <w:sz w:val="16"/>
+                <w:szCs w:val="16"/>
+              </w:rPr>
+              <w:t>Angular,</w:t>
+            </w:r>
+            <w:r>
+              <w:rPr>
+                <w:sz w:val="16"/>
+                <w:szCs w:val="16"/>
+              </w:rPr>
+              <w:t xml:space="preserve"> </w:t>
+            </w:r>
+            <w:r>
+              <w:rPr>
+                <w:sz w:val="16"/>
+                <w:szCs w:val="16"/>
+              </w:rPr>
+              <w:t>AngularJS</w:t>
+            </w:r>
+            <w:r>
+              <w:rPr>
+                <w:sz w:val="16"/>
+                <w:szCs w:val="16"/>
+              </w:rPr>
+              <w:t>,</w:t>
+            </w:r>
+            <w:r>
+              <w:rPr>
+                <w:sz w:val="16"/>
+                <w:szCs w:val="16"/>
+              </w:rPr>
+              <w:t xml:space="preserve"> </w:t>
+            </w:r>
+            <w:r>
+              <w:rPr>
+                <w:sz w:val="16"/>
+                <w:szCs w:val="16"/>
+              </w:rPr>
+              <w:t>NodeJS</w:t>
+            </w:r>
+            <w:r>
+              <w:rPr>
+                <w:sz w:val="16"/>
+                <w:szCs w:val="16"/>
+              </w:rPr>
+              <w:t>,</w:t>
+            </w:r>
+            <w:r>
+              <w:rPr>
+                <w:sz w:val="16"/>
+                <w:szCs w:val="16"/>
+              </w:rPr>
+              <w:t xml:space="preserve"> GIT, TFS,</w:t>
+            </w:r>
+            <w:r>
+              <w:rPr>
+                <w:sz w:val="16"/>
+                <w:szCs w:val="16"/>
+              </w:rPr>
+              <w:t xml:space="preserve"> Foundation,</w:t>
+            </w:r>
+            <w:r>
+              <w:rPr>
+                <w:sz w:val="16"/>
+                <w:szCs w:val="16"/>
+              </w:rPr>
+              <w:t xml:space="preserve"> </w:t>
+            </w:r>
+            <w:r>
+              <w:rPr>
+                <w:sz w:val="16"/>
+                <w:szCs w:val="16"/>
+              </w:rPr>
+              <w:t xml:space="preserve">Bootstrap, </w:t>
+            </w:r>
+            <w:r>
+              <w:rPr>
+                <w:sz w:val="16"/>
+                <w:szCs w:val="16"/>
+              </w:rPr>
+              <w:t>PHP,</w:t>
+            </w:r>
+            <w:r>
+              <w:rPr>
+                <w:sz w:val="16"/>
+                <w:szCs w:val="16"/>
+              </w:rPr>
+              <w:t xml:space="preserve"> Laravel PHP,</w:t>
+            </w:r>
+            <w:r>
+              <w:rPr>
+                <w:sz w:val="16"/>
+                <w:szCs w:val="16"/>
+              </w:rPr>
+              <w:t xml:space="preserve"> C#</w:t>
+            </w:r>
+            <w:r>
+              <w:rPr>
+                <w:sz w:val="16"/>
+                <w:szCs w:val="16"/>
+              </w:rPr>
+              <w:t>, AJAX, ASP.NET</w:t>
             </w:r>
             <w:r>
               <w:rPr>
@@ -1450,42 +1611,14 @@
                 <w:sz w:val="16"/>
                 <w:szCs w:val="16"/>
               </w:rPr>
-              <w:t xml:space="preserve">Ember, </w:t>
-            </w:r>
-            <w:r>
-              <w:rPr>
-                <w:sz w:val="16"/>
-                <w:szCs w:val="16"/>
-              </w:rPr>
-              <w:t>HTML,</w:t>
-            </w:r>
-            <w:r>
-              <w:rPr>
-                <w:sz w:val="16"/>
-                <w:szCs w:val="16"/>
-              </w:rPr>
-              <w:t xml:space="preserve"> SASS,</w:t>
-            </w:r>
-            <w:r>
-              <w:rPr>
-                <w:sz w:val="16"/>
-                <w:szCs w:val="16"/>
-              </w:rPr>
-              <w:t xml:space="preserve"> CS</w:t>
-            </w:r>
-            <w:r>
-              <w:rPr>
-                <w:sz w:val="16"/>
-                <w:szCs w:val="16"/>
-              </w:rPr>
-              <w:t>S</w:t>
-            </w:r>
-            <w:r>
-              <w:rPr>
-                <w:sz w:val="16"/>
-                <w:szCs w:val="16"/>
-              </w:rPr>
-              <w:t>, JQuery,</w:t>
+              <w:t>Polymer</w:t>
+            </w:r>
+            <w:r>
+              <w:rPr>
+                <w:sz w:val="16"/>
+                <w:szCs w:val="16"/>
+              </w:rPr>
+              <w:t>,</w:t>
             </w:r>
             <w:r>
               <w:rPr>
@@ -1499,28 +1632,7 @@
                 <w:sz w:val="16"/>
                 <w:szCs w:val="16"/>
               </w:rPr>
-              <w:t xml:space="preserve">Docker, </w:t>
-            </w:r>
-            <w:r>
-              <w:rPr>
-                <w:sz w:val="16"/>
-                <w:szCs w:val="16"/>
-              </w:rPr>
-              <w:t>Angular,</w:t>
-            </w:r>
-            <w:r>
-              <w:rPr>
-                <w:sz w:val="16"/>
-                <w:szCs w:val="16"/>
-              </w:rPr>
-              <w:t xml:space="preserve"> </w:t>
-            </w:r>
-            <w:r>
-              <w:rPr>
-                <w:sz w:val="16"/>
-                <w:szCs w:val="16"/>
-              </w:rPr>
-              <w:t>AngularJS</w:t>
+              <w:t>SQL</w:t>
             </w:r>
             <w:r>
               <w:rPr>
@@ -1534,154 +1646,7 @@
                 <w:sz w:val="16"/>
                 <w:szCs w:val="16"/>
               </w:rPr>
-              <w:t xml:space="preserve"> </w:t>
-            </w:r>
-            <w:r>
-              <w:rPr>
-                <w:sz w:val="16"/>
-                <w:szCs w:val="16"/>
-              </w:rPr>
-              <w:t>NodeJS</w:t>
-            </w:r>
-            <w:r>
-              <w:rPr>
-                <w:sz w:val="16"/>
-                <w:szCs w:val="16"/>
-              </w:rPr>
-              <w:t>,</w:t>
-            </w:r>
-            <w:r>
-              <w:rPr>
-                <w:sz w:val="16"/>
-                <w:szCs w:val="16"/>
-              </w:rPr>
-              <w:t xml:space="preserve"> GIT, TFS,</w:t>
-            </w:r>
-            <w:r>
-              <w:rPr>
-                <w:sz w:val="16"/>
-                <w:szCs w:val="16"/>
-              </w:rPr>
-              <w:t xml:space="preserve"> Foundation,</w:t>
-            </w:r>
-            <w:r>
-              <w:rPr>
-                <w:sz w:val="16"/>
-                <w:szCs w:val="16"/>
-              </w:rPr>
-              <w:t xml:space="preserve"> </w:t>
-            </w:r>
-            <w:r>
-              <w:rPr>
-                <w:sz w:val="16"/>
-                <w:szCs w:val="16"/>
-              </w:rPr>
-              <w:t xml:space="preserve">Bootstrap, </w:t>
-            </w:r>
-            <w:r>
-              <w:rPr>
-                <w:sz w:val="16"/>
-                <w:szCs w:val="16"/>
-              </w:rPr>
-              <w:t>PHP,</w:t>
-            </w:r>
-            <w:r>
-              <w:rPr>
-                <w:sz w:val="16"/>
-                <w:szCs w:val="16"/>
-              </w:rPr>
-              <w:t xml:space="preserve"> Laravel PHP,</w:t>
-            </w:r>
-            <w:r>
-              <w:rPr>
-                <w:sz w:val="16"/>
-                <w:szCs w:val="16"/>
-              </w:rPr>
-              <w:t xml:space="preserve"> C#</w:t>
-            </w:r>
-            <w:r>
-              <w:rPr>
-                <w:sz w:val="16"/>
-                <w:szCs w:val="16"/>
-              </w:rPr>
-              <w:t>, AJAX, ASP.NET</w:t>
-            </w:r>
-            <w:r>
-              <w:rPr>
-                <w:sz w:val="16"/>
-                <w:szCs w:val="16"/>
-              </w:rPr>
-              <w:t xml:space="preserve">, </w:t>
-            </w:r>
-            <w:r>
-              <w:rPr>
-                <w:sz w:val="16"/>
-                <w:szCs w:val="16"/>
-              </w:rPr>
-              <w:t>Polymer</w:t>
-            </w:r>
-            <w:r>
-              <w:rPr>
-                <w:sz w:val="16"/>
-                <w:szCs w:val="16"/>
-              </w:rPr>
-              <w:t>,</w:t>
-            </w:r>
-            <w:r>
-              <w:rPr>
-                <w:sz w:val="16"/>
-                <w:szCs w:val="16"/>
-              </w:rPr>
-              <w:t xml:space="preserve"> </w:t>
-            </w:r>
-            <w:r>
-              <w:rPr>
-                <w:sz w:val="16"/>
-                <w:szCs w:val="16"/>
-              </w:rPr>
-              <w:t>SQL</w:t>
-            </w:r>
-            <w:r>
-              <w:rPr>
-                <w:sz w:val="16"/>
-                <w:szCs w:val="16"/>
-              </w:rPr>
-              <w:t>,</w:t>
-            </w:r>
-            <w:r>
-              <w:rPr>
-                <w:sz w:val="16"/>
-                <w:szCs w:val="16"/>
-              </w:rPr>
-              <w:t xml:space="preserve"> </w:t>
-            </w:r>
-            <w:r>
-              <w:rPr>
-                <w:sz w:val="16"/>
-                <w:szCs w:val="16"/>
-              </w:rPr>
-              <w:t>Postgres</w:t>
-            </w:r>
-            <w:r>
-              <w:rPr>
-                <w:sz w:val="16"/>
-                <w:szCs w:val="16"/>
-              </w:rPr>
-              <w:t xml:space="preserve">, </w:t>
-            </w:r>
-            <w:r>
-              <w:rPr>
-                <w:sz w:val="16"/>
-                <w:szCs w:val="16"/>
-              </w:rPr>
-              <w:t>MYSQL</w:t>
-            </w:r>
-            <w:r>
-              <w:rPr>
-                <w:sz w:val="16"/>
-                <w:szCs w:val="16"/>
-              </w:rPr>
-              <w:t>,</w:t>
+              <w:t xml:space="preserve"> Postgres, MYSQL,</w:t>
             </w:r>
             <w:r>
               <w:rPr>
@@ -1882,14 +1847,7 @@
                 <w:sz w:val="16"/>
                 <w:szCs w:val="16"/>
               </w:rPr>
-              <w:t>Java</w:t>
-            </w:r>
-            <w:r>
-              <w:rPr>
-                <w:sz w:val="16"/>
-                <w:szCs w:val="16"/>
-              </w:rPr>
-              <w:t>,</w:t>
+              <w:t>Java,</w:t>
             </w:r>
             <w:r>
               <w:rPr>
@@ -2057,8 +2015,6 @@
               </w:rPr>
               <w:t>.</w:t>
             </w:r>
-            <w:bookmarkStart w:id="0" w:name="_GoBack"/>
-            <w:bookmarkEnd w:id="0"/>
           </w:p>
           <w:p>
             <w:pPr>
@@ -2118,7 +2074,12 @@
               <w:t xml:space="preserve">Related </w:t>
             </w:r>
             <w:r>
-              <w:t>Experience</w:t>
+              <w:t>Ex</w:t>
+            </w:r>
+            <w:bookmarkStart w:id="0" w:name="_GoBack"/>
+            <w:bookmarkEnd w:id="0"/>
+            <w:r>
+              <w:t>perience</w:t>
             </w:r>
           </w:p>
         </w:tc>
@@ -2197,14 +2158,7 @@
                         <w:sz w:val="16"/>
                         <w:szCs w:val="16"/>
                       </w:rPr>
-                      <w:t xml:space="preserve"> </w:t>
-                    </w:r>
-                    <w:r>
-                      <w:rPr>
-                        <w:sz w:val="16"/>
-                        <w:szCs w:val="16"/>
-                      </w:rPr>
-                      <w:t>TROVE PREDICTIVE DATA SCIENCE</w:t>
+                      <w:t xml:space="preserve"> TROVE PREDICTIVE DATA SCIENCE</w:t>
                     </w:r>
                   </w:p>
                   <w:p>
@@ -2285,14 +2239,7 @@
                         <w:sz w:val="16"/>
                         <w:szCs w:val="16"/>
                       </w:rPr>
-                      <w:t>07</w:t>
-                    </w:r>
-                    <w:r>
-                      <w:rPr>
-                        <w:sz w:val="16"/>
-                        <w:szCs w:val="16"/>
-                      </w:rPr>
-                      <w:t>/2016</w:t>
+                      <w:t>07/2016</w:t>
                     </w:r>
                     <w:r>
                       <w:rPr>
@@ -2520,7 +2467,21 @@
                         <w:sz w:val="16"/>
                         <w:szCs w:val="16"/>
                       </w:rPr>
-                      <w:t>modules integrated in the TROVE</w:t>
+                      <w:t xml:space="preserve">modules integrated </w:t>
+                    </w:r>
+                    <w:r>
+                      <w:rPr>
+                        <w:sz w:val="16"/>
+                        <w:szCs w:val="16"/>
+                      </w:rPr>
+                      <w:t>into</w:t>
+                    </w:r>
+                    <w:r>
+                      <w:rPr>
+                        <w:sz w:val="16"/>
+                        <w:szCs w:val="16"/>
+                      </w:rPr>
+                      <w:t xml:space="preserve"> the TROVE</w:t>
                     </w:r>
                     <w:r>
                       <w:rPr>
@@ -2840,15 +2801,7 @@
                 <w:sz w:val="16"/>
                 <w:szCs w:val="16"/>
               </w:rPr>
-              <w:t>TROVE CSV SCANNER</w:t>
-            </w:r>
-            <w:r>
-              <w:rPr>
-                <w:rStyle w:val="Strong"/>
-                <w:sz w:val="16"/>
-                <w:szCs w:val="16"/>
-              </w:rPr>
-              <w:t xml:space="preserve"> utility</w:t>
+              <w:t>TROVE CSV SCANNER utility</w:t>
             </w:r>
           </w:p>
           <w:p>
@@ -2926,23 +2879,7 @@
                 <w:sz w:val="16"/>
                 <w:szCs w:val="16"/>
               </w:rPr>
-              <w:t xml:space="preserve">TROVE </w:t>
-            </w:r>
-            <w:r>
-              <w:rPr>
-                <w:rStyle w:val="Strong"/>
-                <w:sz w:val="16"/>
-                <w:szCs w:val="16"/>
-              </w:rPr>
-              <w:t>INTEgrated load management</w:t>
-            </w:r>
-            <w:r>
-              <w:rPr>
-                <w:rStyle w:val="Strong"/>
-                <w:sz w:val="16"/>
-                <w:szCs w:val="16"/>
-              </w:rPr>
-              <w:t xml:space="preserve"> utility</w:t>
+              <w:t>TROVE INTEgrated load management utility</w:t>
             </w:r>
           </w:p>
           <w:p>
@@ -3634,6 +3571,7 @@
                 <w15:appearance w15:val="hidden"/>
                 <w:text/>
               </w:sdtPr>
+              <w:sdtEndPr/>
               <w:sdtContent>
                 <w:r>
                   <w:rPr>
@@ -4060,6 +3998,7 @@
               <w15:color w:val="C0C0C0"/>
               <w15:repeatingSection/>
             </w:sdtPr>
+            <w:sdtEndPr/>
             <w:sdtContent>
               <w:sdt>
                 <w:sdtPr>
@@ -4077,6 +4016,7 @@
                   <w15:color w:val="C0C0C0"/>
                   <w15:repeatingSectionItem/>
                 </w:sdtPr>
+                <w:sdtEndPr/>
                 <w:sdtContent>
                   <w:p>
                     <w:pPr>
@@ -4155,6 +4095,7 @@
                   <w15:color w:val="C0C0C0"/>
                   <w15:repeatingSectionItem/>
                 </w:sdtPr>
+                <w:sdtEndPr/>
                 <w:sdtContent>
                   <w:p>
                     <w:pPr>
@@ -4234,6 +4175,7 @@
                   <w15:color w:val="C0C0C0"/>
                   <w15:repeatingSectionItem/>
                 </w:sdtPr>
+                <w:sdtEndPr/>
                 <w:sdtContent>
                   <w:p>
                     <w:pPr>
@@ -4992,6 +4934,7 @@
     <w:lsdException w:name="HTML Sample" w:semiHidden="1" w:unhideWhenUsed="1"/>
     <w:lsdException w:name="HTML Typewriter" w:semiHidden="1" w:unhideWhenUsed="1"/>
     <w:lsdException w:name="HTML Variable" w:semiHidden="1" w:unhideWhenUsed="1"/>
+    <w:lsdException w:name="Normal Table" w:semiHidden="1" w:unhideWhenUsed="1"/>
     <w:lsdException w:name="annotation subject" w:semiHidden="1" w:unhideWhenUsed="1"/>
     <w:lsdException w:name="No List" w:semiHidden="1" w:unhideWhenUsed="1"/>
     <w:lsdException w:name="Outline List 1" w:semiHidden="1" w:unhideWhenUsed="1"/>
@@ -5037,9 +4980,11 @@
     <w:lsdException w:name="Table Subtle 1" w:semiHidden="1" w:unhideWhenUsed="1"/>
     <w:lsdException w:name="Table Subtle 2" w:semiHidden="1" w:unhideWhenUsed="1"/>
     <w:lsdException w:name="Table Web 1" w:semiHidden="1" w:unhideWhenUsed="1"/>
+    <w:lsdException w:name="Table Web 2" w:semiHidden="1" w:unhideWhenUsed="1"/>
     <w:lsdException w:name="Table Web 3" w:semiHidden="1" w:unhideWhenUsed="1"/>
     <w:lsdException w:name="Balloon Text" w:semiHidden="1" w:unhideWhenUsed="1"/>
     <w:lsdException w:name="Table Grid" w:uiPriority="39"/>
+    <w:lsdException w:name="Table Theme" w:semiHidden="1" w:unhideWhenUsed="1"/>
     <w:lsdException w:name="Placeholder Text" w:semiHidden="1"/>
     <w:lsdException w:name="No Spacing" w:uiPriority="3" w:qFormat="1"/>
     <w:lsdException w:name="Light Shading" w:uiPriority="60"/>
@@ -5351,6 +5296,7 @@
   <w:style w:type="character" w:default="1" w:styleId="DefaultParagraphFont">
     <w:name w:val="Default Paragraph Font"/>
     <w:uiPriority w:val="1"/>
+    <w:semiHidden/>
     <w:unhideWhenUsed/>
   </w:style>
   <w:style w:type="table" w:default="1" w:styleId="TableNormal">
@@ -5784,93 +5730,6 @@
         </w:p>
       </w:docPartBody>
     </w:docPart>
-    <w:docPart>
-      <w:docPartPr>
-        <w:name w:val="6DFB64E9E47B4E408CE8E301F21E4E57"/>
-        <w:category>
-          <w:name w:val="General"/>
-          <w:gallery w:val="placeholder"/>
-        </w:category>
-        <w:types>
-          <w:type w:val="bbPlcHdr"/>
-        </w:types>
-        <w:behaviors>
-          <w:behavior w:val="content"/>
-        </w:behaviors>
-        <w:guid w:val="{EA76256D-7376-804B-AC32-9B35B185AB0A}"/>
-      </w:docPartPr>
-      <w:docPartBody>
-        <w:p>
-          <w:pPr>
-            <w:pStyle w:val="6DFB64E9E47B4E408CE8E301F21E4E57"/>
-          </w:pPr>
-          <w:r>
-            <w:rPr>
-              <w:rStyle w:val="PlaceholderText"/>
-            </w:rPr>
-            <w:t>Enter any content that you want to repeat, including other content controls. You can also insert this control around table rows in order to repeat parts of a table.</w:t>
-          </w:r>
-        </w:p>
-      </w:docPartBody>
-    </w:docPart>
-    <w:docPart>
-      <w:docPartPr>
-        <w:name w:val="ED4C6C426047C9479F3CB6C926E2AE49"/>
-        <w:category>
-          <w:name w:val="General"/>
-          <w:gallery w:val="placeholder"/>
-        </w:category>
-        <w:types>
-          <w:type w:val="bbPlcHdr"/>
-        </w:types>
-        <w:behaviors>
-          <w:behavior w:val="content"/>
-        </w:behaviors>
-        <w:guid w:val="{A4857245-C34B-6149-ADB8-CDDAB35CDAE3}"/>
-      </w:docPartPr>
-      <w:docPartBody>
-        <w:p>
-          <w:pPr>
-            <w:pStyle w:val="ED4C6C426047C9479F3CB6C926E2AE49"/>
-          </w:pPr>
-          <w:r>
-            <w:rPr>
-              <w:rStyle w:val="PlaceholderText"/>
-            </w:rPr>
-            <w:t>Enter any content that you want to repeat, including other content controls. You can also insert this control around table rows in order to repeat parts of a table.</w:t>
-          </w:r>
-        </w:p>
-      </w:docPartBody>
-    </w:docPart>
-    <w:docPart>
-      <w:docPartPr>
-        <w:name w:val="B83511D091446746958E80504934922E"/>
-        <w:category>
-          <w:name w:val="General"/>
-          <w:gallery w:val="placeholder"/>
-        </w:category>
-        <w:types>
-          <w:type w:val="bbPlcHdr"/>
-        </w:types>
-        <w:behaviors>
-          <w:behavior w:val="content"/>
-        </w:behaviors>
-        <w:guid w:val="{0CF8D127-87F0-424F-864C-075EE82B94EC}"/>
-      </w:docPartPr>
-      <w:docPartBody>
-        <w:p>
-          <w:pPr>
-            <w:pStyle w:val="B83511D091446746958E80504934922E"/>
-          </w:pPr>
-          <w:r>
-            <w:rPr>
-              <w:rStyle w:val="PlaceholderText"/>
-            </w:rPr>
-            <w:t>Enter any content that you want to repeat, including other content controls. You can also insert this control around table rows in order to repeat parts of a table.</w:t>
-          </w:r>
-        </w:p>
-      </w:docPartBody>
-    </w:docPart>
   </w:docParts>
 </w:glossaryDocument>
 </file>
@@ -5960,6 +5819,7 @@
     <w:rsid w:val="001E5312"/>
     <w:rsid w:val="00340669"/>
     <w:rsid w:val="003E6961"/>
+    <w:rsid w:val="006E0909"/>
     <w:rsid w:val="007A04A1"/>
     <w:rsid w:val="00964468"/>
     <w:rsid w:val="0099686D"/>
@@ -5969,6 +5829,7 @@
     <w:rsid w:val="00CF283B"/>
     <w:rsid w:val="00DC703D"/>
     <w:rsid w:val="00E92917"/>
+    <w:rsid w:val="00F05A32"/>
   </w:rsids>
   <m:mathPr>
     <m:mathFont m:val="Cambria Math"/>
@@ -6114,6 +5975,7 @@
     <w:lsdException w:name="HTML Sample" w:semiHidden="1" w:unhideWhenUsed="1"/>
     <w:lsdException w:name="HTML Typewriter" w:semiHidden="1" w:unhideWhenUsed="1"/>
     <w:lsdException w:name="HTML Variable" w:semiHidden="1" w:unhideWhenUsed="1"/>
+    <w:lsdException w:name="Normal Table" w:semiHidden="1" w:unhideWhenUsed="1"/>
     <w:lsdException w:name="annotation subject" w:semiHidden="1" w:unhideWhenUsed="1"/>
     <w:lsdException w:name="No List" w:semiHidden="1" w:unhideWhenUsed="1"/>
     <w:lsdException w:name="Outline List 1" w:semiHidden="1" w:unhideWhenUsed="1"/>
@@ -6159,9 +6021,11 @@
     <w:lsdException w:name="Table Subtle 1" w:semiHidden="1" w:unhideWhenUsed="1"/>
     <w:lsdException w:name="Table Subtle 2" w:semiHidden="1" w:unhideWhenUsed="1"/>
     <w:lsdException w:name="Table Web 1" w:semiHidden="1" w:unhideWhenUsed="1"/>
+    <w:lsdException w:name="Table Web 2" w:semiHidden="1" w:unhideWhenUsed="1"/>
     <w:lsdException w:name="Table Web 3" w:semiHidden="1" w:unhideWhenUsed="1"/>
     <w:lsdException w:name="Balloon Text" w:semiHidden="1" w:unhideWhenUsed="1"/>
     <w:lsdException w:name="Table Grid" w:uiPriority="39"/>
+    <w:lsdException w:name="Table Theme" w:semiHidden="1" w:unhideWhenUsed="1"/>
     <w:lsdException w:name="Placeholder Text" w:semiHidden="1"/>
     <w:lsdException w:name="No Spacing" w:uiPriority="1" w:qFormat="1"/>
     <w:lsdException w:name="Light Shading" w:uiPriority="60"/>
@@ -7311,7 +7175,7 @@
 </file>
 
 <file path=customXml/itemProps2.xml><?xml version="1.0" encoding="utf-8"?>
-<ds:datastoreItem xmlns:ds="http://schemas.openxmlformats.org/officeDocument/2006/customXml" ds:itemID="{E542E802-30BF-654E-8173-AFE4856746B5}">
+<ds:datastoreItem xmlns:ds="http://schemas.openxmlformats.org/officeDocument/2006/customXml" ds:itemID="{06FA6E76-1266-7245-85D5-3F02B3F9ABDD}">
   <ds:schemaRefs>
     <ds:schemaRef ds:uri="http://schemas.openxmlformats.org/officeDocument/2006/bibliography"/>
   </ds:schemaRefs>

</xml_diff>